<commit_message>
Minor changes to notes and to-do's
</commit_message>
<xml_diff>
--- a/Co-op Prep - PLAC CO-OP/Cover Letter.docx
+++ b/Co-op Prep - PLAC CO-OP/Cover Letter.docx
@@ -62,39 +62,27 @@
     </w:p>
     <w:p>
       <w:r>
-        <w:t>CIBC</w:t>
+        <w:t>BASL Inc.</w:t>
       </w:r>
       <w:r>
         <w:br/>
       </w:r>
       <w:r>
-        <w:t>81 Bay</w:t>
-      </w:r>
-      <w:r>
-        <w:t xml:space="preserve"> Street</w:t>
+        <w:t>662 Blue Forest Hill</w:t>
       </w:r>
       <w:r>
         <w:br/>
       </w:r>
       <w:r>
-        <w:t>Toronto, ON M5J 1E6</w:t>
+        <w:t>Burlington, ON L7L 4H3</w:t>
       </w:r>
     </w:p>
     <w:p>
       <w:r>
-        <w:t xml:space="preserve">To </w:t>
-      </w:r>
-      <w:r>
-        <w:t xml:space="preserve">the </w:t>
-      </w:r>
-      <w:r>
-        <w:t xml:space="preserve">CIBC Technology </w:t>
-      </w:r>
-      <w:r>
-        <w:t>T</w:t>
-      </w:r>
-      <w:r>
-        <w:t>eam</w:t>
+        <w:t>To Whom It May Concern</w:t>
+      </w:r>
+      <w:r>
+        <w:t>,</w:t>
       </w:r>
     </w:p>
     <w:p>
@@ -108,13 +96,25 @@
         <w:t xml:space="preserve"> </w:t>
       </w:r>
       <w:r>
-        <w:t>Application/Software Developer Co-op</w:t>
+        <w:t>Full Stack Designer</w:t>
+      </w:r>
+      <w:r>
+        <w:t xml:space="preserve"> Co-op</w:t>
       </w:r>
       <w:r>
         <w:t xml:space="preserve"> </w:t>
       </w:r>
       <w:r>
-        <w:t>position.</w:t>
+        <w:t>position</w:t>
+      </w:r>
+      <w:r>
+        <w:t xml:space="preserve"> at </w:t>
+      </w:r>
+      <w:r>
+        <w:t>BASL Inc</w:t>
+      </w:r>
+      <w:r>
+        <w:t>.</w:t>
       </w:r>
       <w:r>
         <w:t xml:space="preserve"> As a current software developer student at Mohawk College, I have developed a strong foundation in multiple programming languages and am eager to contribute my skills to your team.</w:t>
@@ -125,7 +125,19 @@
     </w:p>
     <w:p>
       <w:r>
-        <w:t xml:space="preserve">Throughout my studies in the Computer Systems Technician - Software Support program, I have gained expertise in languages such as Python, Java, JavaScript, PHP, and HTML/CSS. I have hands-on experience in developing Graphical User Interfaces (GUIs) using JavaFX and have embraced both Object-Oriented Programming (OOP) and Functional Programming </w:t>
+        <w:t xml:space="preserve">Throughout my studies in the Computer Systems Technician - Software Support program, I have gained expertise in languages such as Python, Java, JavaScript, PHP, </w:t>
+      </w:r>
+      <w:r>
+        <w:t xml:space="preserve">C#, </w:t>
+      </w:r>
+      <w:r>
+        <w:t xml:space="preserve">and HTML/CSS. I have hands-on experience in developing Graphical User Interfaces (GUIs) using JavaFX </w:t>
+      </w:r>
+      <w:r>
+        <w:t xml:space="preserve">and C# .NET </w:t>
+      </w:r>
+      <w:r>
+        <w:t xml:space="preserve">and have embraced both Object-Oriented Programming (OOP) and Functional Programming </w:t>
       </w:r>
       <w:r>
         <w:t>techniques</w:t>
@@ -141,18 +153,13 @@
     </w:p>
     <w:p>
       <w:r>
-        <w:t xml:space="preserve">Beyond my academic pursuits, my work experience with the Peel District School Board has honed my problem-solving skills and my ability to work collaboratively in a fast-paced environment. My role required me to ensure the safe operation of school facilities while interacting with staff and students daily. Additionally, my background as an </w:t>
-      </w:r>
-      <w:r>
-        <w:t>Audio-Visual</w:t>
-      </w:r>
-      <w:r>
-        <w:t xml:space="preserve"> Technician at Encore Audio Visual provided me with hands-on experience troubleshooting technical issues and maintaining equipment under pressure.</w:t>
-      </w:r>
-    </w:p>
-    <w:p>
-      <w:r>
-        <w:t xml:space="preserve">I am proud to be a member of the Dean’s List at Mohawk College for both my first and second semesters, which reflects my commitment to academic excellence and my passion for technology. I am excited about the opportunity to leverage my skills and experiences </w:t>
+        <w:t>I am</w:t>
+      </w:r>
+      <w:r>
+        <w:t xml:space="preserve"> also a</w:t>
+      </w:r>
+      <w:r>
+        <w:t xml:space="preserve"> proud member of the Dean’s List at Mohawk College for both my first and second semesters, which reflects my passion for technology. I am excited about the opportunity to leverage my skills and experiences </w:t>
       </w:r>
       <w:r>
         <w:t xml:space="preserve">for </w:t>
@@ -161,10 +168,10 @@
         <w:t xml:space="preserve">your </w:t>
       </w:r>
       <w:r>
-        <w:t>Technology Team</w:t>
-      </w:r>
-      <w:r>
-        <w:t xml:space="preserve"> </w:t>
+        <w:t>t</w:t>
+      </w:r>
+      <w:r>
+        <w:t xml:space="preserve">eam </w:t>
       </w:r>
       <w:r>
         <w:t>and</w:t>
@@ -625,7 +632,6 @@
     <w:next w:val="Normal"/>
     <w:link w:val="Heading2Char"/>
     <w:uiPriority w:val="9"/>
-    <w:semiHidden/>
     <w:unhideWhenUsed/>
     <w:qFormat/>
     <w:rsid w:val="00D044A1"/>
@@ -842,7 +848,6 @@
     <w:basedOn w:val="DefaultParagraphFont"/>
     <w:link w:val="Heading2"/>
     <w:uiPriority w:val="9"/>
-    <w:semiHidden/>
     <w:rsid w:val="00D044A1"/>
     <w:rPr>
       <w:rFonts w:asciiTheme="majorHAnsi" w:eastAsiaTheme="majorEastAsia" w:hAnsiTheme="majorHAnsi" w:cstheme="majorBidi"/>

</xml_diff>